<commit_message>
JG - Code refactoring
</commit_message>
<xml_diff>
--- a/ReadME.docx
+++ b/ReadME.docx
@@ -84,15 +84,7 @@
     </w:p>
     <w:p>
       <w:r>
-        <w:t xml:space="preserve">To run this project, set ‘consoleApp1’ as the </w:t>
-      </w:r>
-      <w:proofErr w:type="spellStart"/>
-      <w:r>
-        <w:t>start up</w:t>
-      </w:r>
-      <w:proofErr w:type="spellEnd"/>
-      <w:r>
-        <w:t xml:space="preserve"> project and run (or select f5).</w:t>
+        <w:t>To run this project, set ‘consoleApp1’ as the start up project and run (or select f5).</w:t>
       </w:r>
     </w:p>
     <w:p>
@@ -116,17 +108,8 @@
     </w:p>
     <w:p>
       <w:r>
-        <w:t xml:space="preserve">Application is developed with SOLID principles. Shape is </w:t>
-      </w:r>
-      <w:proofErr w:type="spellStart"/>
-      <w:r>
-        <w:t>a</w:t>
-      </w:r>
-      <w:proofErr w:type="spellEnd"/>
-      <w:r>
-        <w:t xml:space="preserve"> abstract base class, inheriting </w:t>
-      </w:r>
-      <w:proofErr w:type="spellStart"/>
+        <w:t xml:space="preserve">Application is developed with SOLID principles. Shape is a abstract base class, inheriting </w:t>
+      </w:r>
       <w:r>
         <w:rPr>
           <w:i/>
@@ -135,7 +118,6 @@
         </w:rPr>
         <w:t>IShape.cs</w:t>
       </w:r>
-      <w:proofErr w:type="spellEnd"/>
     </w:p>
     <w:p>
       <w:r>
@@ -187,13 +169,8 @@
       </w:r>
     </w:p>
     <w:p>
-      <w:proofErr w:type="spellStart"/>
-      <w:r>
-        <w:t>Autofac</w:t>
-      </w:r>
-      <w:proofErr w:type="spellEnd"/>
-      <w:r>
-        <w:t xml:space="preserve"> is used for dependency injection.</w:t>
+      <w:r>
+        <w:t>Autofac is used for dependency injection.</w:t>
       </w:r>
     </w:p>
     <w:p>
@@ -222,103 +199,27 @@
         </w:numPr>
       </w:pPr>
       <w:r>
-        <w:t>Calculate Area and Perimeter</w:t>
-      </w:r>
-    </w:p>
-    <w:p>
-      <w:pPr>
-        <w:pStyle w:val="ListParagraph"/>
-        <w:numPr>
-          <w:ilvl w:val="0"/>
-          <w:numId w:val="4"/>
-        </w:numPr>
-      </w:pPr>
-      <w:r>
-        <w:t>Check the Names</w:t>
-      </w:r>
-    </w:p>
-    <w:p>
-      <w:pPr>
-        <w:pStyle w:val="ListParagraph"/>
-        <w:numPr>
-          <w:ilvl w:val="0"/>
-          <w:numId w:val="4"/>
-        </w:numPr>
-      </w:pPr>
-      <w:r>
-        <w:t>T</w:t>
-      </w:r>
-      <w:r>
-        <w:t>o  track(in memory) the number of Shape objects created</w:t>
-      </w:r>
-    </w:p>
-    <w:p>
-      <w:pPr>
-        <w:pStyle w:val="ListParagraph"/>
-        <w:numPr>
-          <w:ilvl w:val="0"/>
-          <w:numId w:val="4"/>
-        </w:numPr>
-      </w:pPr>
-      <w:r>
-        <w:t>T</w:t>
-      </w:r>
-      <w:r>
-        <w:t xml:space="preserve">o  </w:t>
-      </w:r>
-      <w:r>
-        <w:t>sort a collection of Shapes by Area or Perimeter.</w:t>
-      </w:r>
-    </w:p>
-    <w:p>
-      <w:pPr>
-        <w:pStyle w:val="ListParagraph"/>
-        <w:numPr>
-          <w:ilvl w:val="0"/>
-          <w:numId w:val="4"/>
-        </w:numPr>
-      </w:pPr>
-      <w:r>
-        <w:t>T</w:t>
-      </w:r>
-      <w:r>
-        <w:t xml:space="preserve">o  </w:t>
-      </w:r>
-      <w:r>
-        <w:t>serialize/store shapes in various formats on disk.</w:t>
-      </w:r>
-    </w:p>
-    <w:p>
-      <w:pPr>
-        <w:pStyle w:val="ListParagraph"/>
-        <w:numPr>
-          <w:ilvl w:val="0"/>
-          <w:numId w:val="4"/>
-        </w:numPr>
-      </w:pPr>
-      <w:r>
-        <w:t>Basic validations are in place to make sure that the given parameter is greater than 0.</w:t>
-      </w:r>
-    </w:p>
-    <w:p>
-      <w:pPr>
-        <w:pStyle w:val="Heading1"/>
-      </w:pPr>
-      <w:r>
-        <w:lastRenderedPageBreak/>
-        <w:t>Output</w:t>
-      </w:r>
-    </w:p>
-    <w:p>
+        <w:t xml:space="preserve">Program is designed to </w:t>
+      </w:r>
+      <w:r>
+        <w:t>manually enter the input values</w:t>
+      </w:r>
+    </w:p>
+    <w:p>
+      <w:pPr>
+        <w:pStyle w:val="ListParagraph"/>
+        <w:jc w:val="center"/>
+      </w:pPr>
       <w:r>
         <w:rPr>
           <w:noProof/>
         </w:rPr>
+        <w:lastRenderedPageBreak/>
         <w:drawing>
-          <wp:inline distT="0" distB="0" distL="0" distR="0" wp14:anchorId="73F8272C" wp14:editId="4609EEF1">
-            <wp:extent cx="5731510" cy="5904230"/>
-            <wp:effectExtent l="0" t="0" r="2540" b="1270"/>
-            <wp:docPr id="1" name="Picture 1"/>
+          <wp:inline distT="0" distB="0" distL="0" distR="0" wp14:anchorId="26854F9D" wp14:editId="634C03FD">
+            <wp:extent cx="3286125" cy="4200525"/>
+            <wp:effectExtent l="0" t="0" r="9525" b="9525"/>
+            <wp:docPr id="6" name="Picture 6"/>
             <wp:cNvGraphicFramePr>
               <a:graphicFrameLocks xmlns:a="http://schemas.openxmlformats.org/drawingml/2006/main" noChangeAspect="1"/>
             </wp:cNvGraphicFramePr>
@@ -338,7 +239,7 @@
                   <pic:spPr>
                     <a:xfrm>
                       <a:off x="0" y="0"/>
-                      <a:ext cx="5731510" cy="5904230"/>
+                      <a:ext cx="3286125" cy="4200525"/>
                     </a:xfrm>
                     <a:prstGeom prst="rect">
                       <a:avLst/>
@@ -352,29 +253,328 @@
       </w:r>
     </w:p>
     <w:p>
-      <w:r>
-        <w:t xml:space="preserve"> </w:t>
-      </w:r>
-    </w:p>
-    <w:p>
-      <w:pPr>
-        <w:pStyle w:val="Heading1"/>
-      </w:pPr>
-      <w:r>
-        <w:t>Unit TEST</w:t>
-      </w:r>
-    </w:p>
-    <w:p>
-      <w:r>
-        <w:t xml:space="preserve">A unit test project also included in this solution. We can do the basic validations and </w:t>
-      </w:r>
-    </w:p>
-    <w:p>
+      <w:pPr>
+        <w:pStyle w:val="ListParagraph"/>
+      </w:pPr>
+    </w:p>
+    <w:p>
+      <w:pPr>
+        <w:pStyle w:val="ListParagraph"/>
+        <w:numPr>
+          <w:ilvl w:val="0"/>
+          <w:numId w:val="4"/>
+        </w:numPr>
+      </w:pPr>
+      <w:r>
+        <w:t>Calculate Area and Perimeter</w:t>
+      </w:r>
+    </w:p>
+    <w:p>
+      <w:pPr>
+        <w:pStyle w:val="ListParagraph"/>
+        <w:numPr>
+          <w:ilvl w:val="0"/>
+          <w:numId w:val="4"/>
+        </w:numPr>
+      </w:pPr>
+      <w:r>
+        <w:t>Check the Names</w:t>
+      </w:r>
+    </w:p>
+    <w:p>
+      <w:pPr>
+        <w:pStyle w:val="ListParagraph"/>
+      </w:pPr>
+    </w:p>
+    <w:p>
+      <w:pPr>
+        <w:pStyle w:val="ListParagraph"/>
+        <w:numPr>
+          <w:ilvl w:val="0"/>
+          <w:numId w:val="4"/>
+        </w:numPr>
+      </w:pPr>
+      <w:r>
+        <w:t>T</w:t>
+      </w:r>
+      <w:r>
+        <w:t>o  track(in memory) the number of Shape objects created</w:t>
+      </w:r>
+    </w:p>
+    <w:p>
+      <w:pPr>
+        <w:pStyle w:val="ListParagraph"/>
+        <w:jc w:val="center"/>
+      </w:pPr>
       <w:r>
         <w:rPr>
           <w:noProof/>
         </w:rPr>
+        <w:drawing>
+          <wp:inline distT="0" distB="0" distL="0" distR="0" wp14:anchorId="654ACEE3" wp14:editId="5A0F6D82">
+            <wp:extent cx="5731510" cy="767080"/>
+            <wp:effectExtent l="0" t="0" r="2540" b="0"/>
+            <wp:docPr id="2" name="Picture 2"/>
+            <wp:cNvGraphicFramePr>
+              <a:graphicFrameLocks xmlns:a="http://schemas.openxmlformats.org/drawingml/2006/main" noChangeAspect="1"/>
+            </wp:cNvGraphicFramePr>
+            <a:graphic xmlns:a="http://schemas.openxmlformats.org/drawingml/2006/main">
+              <a:graphicData uri="http://schemas.openxmlformats.org/drawingml/2006/picture">
+                <pic:pic xmlns:pic="http://schemas.openxmlformats.org/drawingml/2006/picture">
+                  <pic:nvPicPr>
+                    <pic:cNvPr id="1" name=""/>
+                    <pic:cNvPicPr/>
+                  </pic:nvPicPr>
+                  <pic:blipFill>
+                    <a:blip r:embed="rId6"/>
+                    <a:stretch>
+                      <a:fillRect/>
+                    </a:stretch>
+                  </pic:blipFill>
+                  <pic:spPr>
+                    <a:xfrm>
+                      <a:off x="0" y="0"/>
+                      <a:ext cx="5731510" cy="767080"/>
+                    </a:xfrm>
+                    <a:prstGeom prst="rect">
+                      <a:avLst/>
+                    </a:prstGeom>
+                  </pic:spPr>
+                </pic:pic>
+              </a:graphicData>
+            </a:graphic>
+          </wp:inline>
+        </w:drawing>
+      </w:r>
+    </w:p>
+    <w:p>
+      <w:pPr>
+        <w:pStyle w:val="ListParagraph"/>
+        <w:numPr>
+          <w:ilvl w:val="0"/>
+          <w:numId w:val="4"/>
+        </w:numPr>
+      </w:pPr>
+      <w:r>
+        <w:t>T</w:t>
+      </w:r>
+      <w:r>
+        <w:t xml:space="preserve">o  </w:t>
+      </w:r>
+      <w:r>
+        <w:t>sort a collection of Shapes by Area or Perimeter.</w:t>
+      </w:r>
+    </w:p>
+    <w:p>
+      <w:pPr>
+        <w:pStyle w:val="ListParagraph"/>
+        <w:jc w:val="center"/>
+      </w:pPr>
+      <w:r>
+        <w:rPr>
+          <w:noProof/>
+        </w:rPr>
+        <w:drawing>
+          <wp:inline distT="0" distB="0" distL="0" distR="0" wp14:anchorId="057C48FE" wp14:editId="7A4DF921">
+            <wp:extent cx="5731510" cy="1335405"/>
+            <wp:effectExtent l="0" t="0" r="2540" b="0"/>
+            <wp:docPr id="4" name="Picture 4"/>
+            <wp:cNvGraphicFramePr>
+              <a:graphicFrameLocks xmlns:a="http://schemas.openxmlformats.org/drawingml/2006/main" noChangeAspect="1"/>
+            </wp:cNvGraphicFramePr>
+            <a:graphic xmlns:a="http://schemas.openxmlformats.org/drawingml/2006/main">
+              <a:graphicData uri="http://schemas.openxmlformats.org/drawingml/2006/picture">
+                <pic:pic xmlns:pic="http://schemas.openxmlformats.org/drawingml/2006/picture">
+                  <pic:nvPicPr>
+                    <pic:cNvPr id="1" name=""/>
+                    <pic:cNvPicPr/>
+                  </pic:nvPicPr>
+                  <pic:blipFill>
+                    <a:blip r:embed="rId7"/>
+                    <a:stretch>
+                      <a:fillRect/>
+                    </a:stretch>
+                  </pic:blipFill>
+                  <pic:spPr>
+                    <a:xfrm>
+                      <a:off x="0" y="0"/>
+                      <a:ext cx="5731510" cy="1335405"/>
+                    </a:xfrm>
+                    <a:prstGeom prst="rect">
+                      <a:avLst/>
+                    </a:prstGeom>
+                  </pic:spPr>
+                </pic:pic>
+              </a:graphicData>
+            </a:graphic>
+          </wp:inline>
+        </w:drawing>
+      </w:r>
+    </w:p>
+    <w:p>
+      <w:pPr>
+        <w:pStyle w:val="ListParagraph"/>
+      </w:pPr>
+    </w:p>
+    <w:p>
+      <w:pPr>
+        <w:pStyle w:val="ListParagraph"/>
+        <w:jc w:val="center"/>
+      </w:pPr>
+      <w:r>
+        <w:rPr>
+          <w:noProof/>
+        </w:rPr>
+        <w:drawing>
+          <wp:inline distT="0" distB="0" distL="0" distR="0" wp14:anchorId="12C3E193" wp14:editId="3C15284E">
+            <wp:extent cx="5731510" cy="1172210"/>
+            <wp:effectExtent l="0" t="0" r="2540" b="8890"/>
+            <wp:docPr id="5" name="Picture 5"/>
+            <wp:cNvGraphicFramePr>
+              <a:graphicFrameLocks xmlns:a="http://schemas.openxmlformats.org/drawingml/2006/main" noChangeAspect="1"/>
+            </wp:cNvGraphicFramePr>
+            <a:graphic xmlns:a="http://schemas.openxmlformats.org/drawingml/2006/main">
+              <a:graphicData uri="http://schemas.openxmlformats.org/drawingml/2006/picture">
+                <pic:pic xmlns:pic="http://schemas.openxmlformats.org/drawingml/2006/picture">
+                  <pic:nvPicPr>
+                    <pic:cNvPr id="1" name=""/>
+                    <pic:cNvPicPr/>
+                  </pic:nvPicPr>
+                  <pic:blipFill>
+                    <a:blip r:embed="rId8"/>
+                    <a:stretch>
+                      <a:fillRect/>
+                    </a:stretch>
+                  </pic:blipFill>
+                  <pic:spPr>
+                    <a:xfrm>
+                      <a:off x="0" y="0"/>
+                      <a:ext cx="5731510" cy="1172210"/>
+                    </a:xfrm>
+                    <a:prstGeom prst="rect">
+                      <a:avLst/>
+                    </a:prstGeom>
+                  </pic:spPr>
+                </pic:pic>
+              </a:graphicData>
+            </a:graphic>
+          </wp:inline>
+        </w:drawing>
+      </w:r>
+    </w:p>
+    <w:p>
+      <w:pPr>
+        <w:pStyle w:val="ListParagraph"/>
+        <w:numPr>
+          <w:ilvl w:val="0"/>
+          <w:numId w:val="4"/>
+        </w:numPr>
+      </w:pPr>
+      <w:r>
         <w:lastRenderedPageBreak/>
+        <w:t>T</w:t>
+      </w:r>
+      <w:r>
+        <w:t xml:space="preserve">o  </w:t>
+      </w:r>
+      <w:r>
+        <w:t>serialize/store shapes in various formats on disk.</w:t>
+      </w:r>
+      <w:r>
+        <w:t xml:space="preserve"> (You can specify the file download physical path location in app.config)</w:t>
+      </w:r>
+    </w:p>
+    <w:p>
+      <w:pPr>
+        <w:pStyle w:val="ListParagraph"/>
+        <w:numPr>
+          <w:ilvl w:val="0"/>
+          <w:numId w:val="4"/>
+        </w:numPr>
+      </w:pPr>
+      <w:r>
+        <w:t>Basic validations are in place to make sure that the given parameter is greater than 0.</w:t>
+      </w:r>
+    </w:p>
+    <w:p>
+      <w:pPr>
+        <w:pStyle w:val="Heading1"/>
+      </w:pPr>
+      <w:r>
+        <w:t>Output</w:t>
+      </w:r>
+    </w:p>
+    <w:p>
+      <w:pPr>
+        <w:jc w:val="center"/>
+      </w:pPr>
+      <w:r>
+        <w:rPr>
+          <w:noProof/>
+        </w:rPr>
+        <w:drawing>
+          <wp:inline distT="0" distB="0" distL="0" distR="0" wp14:anchorId="0E84AC39" wp14:editId="05E773BD">
+            <wp:extent cx="5731510" cy="6479540"/>
+            <wp:effectExtent l="0" t="0" r="2540" b="0"/>
+            <wp:docPr id="1" name="Picture 1"/>
+            <wp:cNvGraphicFramePr>
+              <a:graphicFrameLocks xmlns:a="http://schemas.openxmlformats.org/drawingml/2006/main" noChangeAspect="1"/>
+            </wp:cNvGraphicFramePr>
+            <a:graphic xmlns:a="http://schemas.openxmlformats.org/drawingml/2006/main">
+              <a:graphicData uri="http://schemas.openxmlformats.org/drawingml/2006/picture">
+                <pic:pic xmlns:pic="http://schemas.openxmlformats.org/drawingml/2006/picture">
+                  <pic:nvPicPr>
+                    <pic:cNvPr id="1" name=""/>
+                    <pic:cNvPicPr/>
+                  </pic:nvPicPr>
+                  <pic:blipFill>
+                    <a:blip r:embed="rId9"/>
+                    <a:stretch>
+                      <a:fillRect/>
+                    </a:stretch>
+                  </pic:blipFill>
+                  <pic:spPr>
+                    <a:xfrm>
+                      <a:off x="0" y="0"/>
+                      <a:ext cx="5731510" cy="6479540"/>
+                    </a:xfrm>
+                    <a:prstGeom prst="rect">
+                      <a:avLst/>
+                    </a:prstGeom>
+                  </pic:spPr>
+                </pic:pic>
+              </a:graphicData>
+            </a:graphic>
+          </wp:inline>
+        </w:drawing>
+      </w:r>
+    </w:p>
+    <w:p>
+      <w:r>
+        <w:t xml:space="preserve"> </w:t>
+      </w:r>
+    </w:p>
+    <w:p/>
+    <w:p/>
+    <w:p>
+      <w:pPr>
+        <w:pStyle w:val="Heading1"/>
+      </w:pPr>
+      <w:r>
+        <w:lastRenderedPageBreak/>
+        <w:t>Unit TEST</w:t>
+      </w:r>
+    </w:p>
+    <w:p>
+      <w:r>
+        <w:t xml:space="preserve">A unit test project also included in this solution. We can do the basic validations and </w:t>
+      </w:r>
+    </w:p>
+    <w:p>
+      <w:r>
+        <w:rPr>
+          <w:noProof/>
+        </w:rPr>
         <w:drawing>
           <wp:inline distT="0" distB="0" distL="0" distR="0" wp14:anchorId="755FB848" wp14:editId="742D8788">
             <wp:extent cx="2781300" cy="8210550"/>
@@ -391,7 +591,7 @@
                     <pic:cNvPicPr/>
                   </pic:nvPicPr>
                   <pic:blipFill>
-                    <a:blip r:embed="rId6"/>
+                    <a:blip r:embed="rId10"/>
                     <a:stretch>
                       <a:fillRect/>
                     </a:stretch>
@@ -987,6 +1187,7 @@
     <w:lsdException w:name="HTML Sample" w:semiHidden="1" w:unhideWhenUsed="1"/>
     <w:lsdException w:name="HTML Typewriter" w:semiHidden="1" w:unhideWhenUsed="1"/>
     <w:lsdException w:name="HTML Variable" w:semiHidden="1" w:unhideWhenUsed="1"/>
+    <w:lsdException w:name="Normal Table" w:semiHidden="1" w:unhideWhenUsed="1"/>
     <w:lsdException w:name="annotation subject" w:semiHidden="1" w:unhideWhenUsed="1"/>
     <w:lsdException w:name="No List" w:semiHidden="1" w:unhideWhenUsed="1"/>
     <w:lsdException w:name="Outline List 1" w:semiHidden="1" w:unhideWhenUsed="1"/>
@@ -1033,8 +1234,10 @@
     <w:lsdException w:name="Table Subtle 2" w:semiHidden="1" w:unhideWhenUsed="1"/>
     <w:lsdException w:name="Table Web 1" w:semiHidden="1" w:unhideWhenUsed="1"/>
     <w:lsdException w:name="Table Web 2" w:semiHidden="1" w:unhideWhenUsed="1"/>
+    <w:lsdException w:name="Table Web 3" w:semiHidden="1" w:unhideWhenUsed="1"/>
     <w:lsdException w:name="Balloon Text" w:semiHidden="1" w:unhideWhenUsed="1"/>
     <w:lsdException w:name="Table Grid" w:uiPriority="39"/>
+    <w:lsdException w:name="Table Theme" w:semiHidden="1" w:unhideWhenUsed="1"/>
     <w:lsdException w:name="Placeholder Text" w:semiHidden="1"/>
     <w:lsdException w:name="No Spacing" w:uiPriority="1" w:qFormat="1"/>
     <w:lsdException w:name="Light Shading" w:uiPriority="60"/>

</xml_diff>

<commit_message>
JG - unit test changes
</commit_message>
<xml_diff>
--- a/ReadME.docx
+++ b/ReadME.docx
@@ -84,7 +84,13 @@
     </w:p>
     <w:p>
       <w:r>
-        <w:t>To run this project, set ‘consoleApp1’ as the start up project and run (or select f5).</w:t>
+        <w:t xml:space="preserve">To run this project, set ‘consoleApp1’ as the </w:t>
+      </w:r>
+      <w:r>
+        <w:t>start-up</w:t>
+      </w:r>
+      <w:r>
+        <w:t xml:space="preserve"> project and run (or select f5).</w:t>
       </w:r>
     </w:p>
     <w:p>
@@ -108,8 +114,15 @@
     </w:p>
     <w:p>
       <w:r>
-        <w:t xml:space="preserve">Application is developed with SOLID principles. Shape is a abstract base class, inheriting </w:t>
-      </w:r>
+        <w:t xml:space="preserve">Application is developed with SOLID principles. Shape is </w:t>
+      </w:r>
+      <w:r>
+        <w:t>an</w:t>
+      </w:r>
+      <w:r>
+        <w:t xml:space="preserve"> abstract base class, inheriting </w:t>
+      </w:r>
+      <w:proofErr w:type="spellStart"/>
       <w:r>
         <w:rPr>
           <w:i/>
@@ -118,6 +131,7 @@
         </w:rPr>
         <w:t>IShape.cs</w:t>
       </w:r>
+      <w:proofErr w:type="spellEnd"/>
     </w:p>
     <w:p>
       <w:r>
@@ -169,8 +183,13 @@
       </w:r>
     </w:p>
     <w:p>
-      <w:r>
-        <w:t>Autofac is used for dependency injection.</w:t>
+      <w:proofErr w:type="spellStart"/>
+      <w:r>
+        <w:t>Autofac</w:t>
+      </w:r>
+      <w:proofErr w:type="spellEnd"/>
+      <w:r>
+        <w:t xml:space="preserve"> is used for dependency injection.</w:t>
       </w:r>
     </w:p>
     <w:p>
@@ -481,7 +500,15 @@
         <w:t>serialize/store shapes in various formats on disk.</w:t>
       </w:r>
       <w:r>
-        <w:t xml:space="preserve"> (You can specify the file download physical path location in app.config)</w:t>
+        <w:t xml:space="preserve"> (You can specify the file download physical path location in </w:t>
+      </w:r>
+      <w:proofErr w:type="spellStart"/>
+      <w:r>
+        <w:t>app.config</w:t>
+      </w:r>
+      <w:proofErr w:type="spellEnd"/>
+      <w:r>
+        <w:t>)</w:t>
       </w:r>
     </w:p>
     <w:p>
@@ -576,10 +603,10 @@
           <w:noProof/>
         </w:rPr>
         <w:drawing>
-          <wp:inline distT="0" distB="0" distL="0" distR="0" wp14:anchorId="755FB848" wp14:editId="742D8788">
-            <wp:extent cx="2781300" cy="8210550"/>
-            <wp:effectExtent l="0" t="0" r="0" b="0"/>
-            <wp:docPr id="3" name="Picture 3"/>
+          <wp:inline distT="0" distB="0" distL="0" distR="0" wp14:anchorId="2F6AAD45" wp14:editId="2A85EEA2">
+            <wp:extent cx="2619375" cy="8248650"/>
+            <wp:effectExtent l="0" t="0" r="9525" b="0"/>
+            <wp:docPr id="7" name="Picture 7"/>
             <wp:cNvGraphicFramePr>
               <a:graphicFrameLocks xmlns:a="http://schemas.openxmlformats.org/drawingml/2006/main" noChangeAspect="1"/>
             </wp:cNvGraphicFramePr>
@@ -599,7 +626,7 @@
                   <pic:spPr>
                     <a:xfrm>
                       <a:off x="0" y="0"/>
-                      <a:ext cx="2781300" cy="8210550"/>
+                      <a:ext cx="2619375" cy="8248650"/>
                     </a:xfrm>
                     <a:prstGeom prst="rect">
                       <a:avLst/>

</xml_diff>